<commit_message>
Add Customer testing server
</commit_message>
<xml_diff>
--- a/SourceControl/Source Control Git Option.docx
+++ b/SourceControl/Source Control Git Option.docx
@@ -245,19 +245,7 @@
         <w:rPr>
           <w:sz w:val="24"/>
         </w:rPr>
-        <w:t>D</w:t>
-      </w:r>
-      <w:r>
-        <w:rPr>
-          <w:sz w:val="24"/>
-        </w:rPr>
-        <w:t>evelopers</w:t>
-      </w:r>
-      <w:r>
-        <w:rPr>
-          <w:sz w:val="24"/>
-        </w:rPr>
-        <w:t xml:space="preserve"> after </w:t>
+        <w:t xml:space="preserve">Developers after </w:t>
       </w:r>
     </w:p>
     <w:p>
@@ -361,8 +349,6 @@
         </w:rPr>
         <w:t xml:space="preserve"> workflow is very different, we will take a short term hit on productivity while people learn how to use the new tools.</w:t>
       </w:r>
-      <w:bookmarkStart w:id="2" w:name="_GoBack"/>
-      <w:bookmarkEnd w:id="2"/>
     </w:p>
     <w:p>
       <w:pPr>
@@ -413,9 +399,9 @@
         </w:rPr>
         <w:drawing>
           <wp:inline distT="0" distB="0" distL="0" distR="0" wp14:anchorId="24E9FC2A" wp14:editId="3F7BADA7">
-            <wp:extent cx="5943600" cy="4459605"/>
-            <wp:effectExtent l="0" t="0" r="0" b="0"/>
-            <wp:docPr id="27" name="Picture 27" descr="C:\Users\Cunningham\Documents\bitbucket code flow.png"/>
+            <wp:extent cx="5943600" cy="4457699"/>
+            <wp:effectExtent l="0" t="0" r="0" b="635"/>
+            <wp:docPr id="27" name="Picture 27"/>
             <wp:cNvGraphicFramePr>
               <a:graphicFrameLocks xmlns:a="http://schemas.openxmlformats.org/drawingml/2006/main" noChangeAspect="1"/>
             </wp:cNvGraphicFramePr>
@@ -436,7 +422,6 @@
                         </a:ext>
                       </a:extLst>
                     </a:blip>
-                    <a:srcRect/>
                     <a:stretch>
                       <a:fillRect/>
                     </a:stretch>
@@ -444,7 +429,7 @@
                   <pic:spPr bwMode="auto">
                     <a:xfrm>
                       <a:off x="0" y="0"/>
-                      <a:ext cx="5943600" cy="4459605"/>
+                      <a:ext cx="5943600" cy="4457699"/>
                     </a:xfrm>
                     <a:prstGeom prst="rect">
                       <a:avLst/>
@@ -866,13 +851,7 @@
         <w:rPr>
           <w:sz w:val="24"/>
         </w:rPr>
-        <w:t xml:space="preserve">(Optional) </w:t>
-      </w:r>
-      <w:r>
-        <w:rPr>
-          <w:sz w:val="24"/>
-        </w:rPr>
-        <w:t xml:space="preserve">Moe gets the pull request via </w:t>
+        <w:t xml:space="preserve">(Optional) Moe gets the pull request via </w:t>
       </w:r>
       <w:proofErr w:type="spellStart"/>
       <w:r>
@@ -932,13 +911,7 @@
         <w:rPr>
           <w:sz w:val="24"/>
         </w:rPr>
-        <w:t xml:space="preserve">(Optional) </w:t>
-      </w:r>
-      <w:r>
-        <w:rPr>
-          <w:sz w:val="24"/>
-        </w:rPr>
-        <w:t xml:space="preserve">Moe approves </w:t>
+        <w:t xml:space="preserve">(Optional) Moe approves </w:t>
       </w:r>
       <w:r>
         <w:rPr>
@@ -1064,7 +1037,19 @@
         <w:rPr>
           <w:sz w:val="24"/>
         </w:rPr>
-        <w:t xml:space="preserve"> it is used by QA and customer testing.  Note this same branch can be used on staging copies too.</w:t>
+        <w:t xml:space="preserve"> it is used by QA and</w:t>
+      </w:r>
+      <w:r>
+        <w:rPr>
+          <w:sz w:val="24"/>
+        </w:rPr>
+        <w:t>/or</w:t>
+      </w:r>
+      <w:r>
+        <w:rPr>
+          <w:sz w:val="24"/>
+        </w:rPr>
+        <w:t xml:space="preserve"> customer testing.  </w:t>
       </w:r>
     </w:p>
     <w:p>
@@ -1082,14 +1067,20 @@
         <w:rPr>
           <w:sz w:val="24"/>
         </w:rPr>
-        <w:t xml:space="preserve">Curly is the integration manager.  He is the guardian of production code.  He has a branch of code in the </w:t>
+        <w:t xml:space="preserve">Curly is the integration manager.  He is the guardian of production code.  </w:t>
+      </w:r>
+      <w:r>
+        <w:rPr>
+          <w:sz w:val="24"/>
+        </w:rPr>
+        <w:t xml:space="preserve">He has a branch of code in the </w:t>
       </w:r>
       <w:proofErr w:type="spellStart"/>
       <w:r>
         <w:rPr>
           <w:sz w:val="24"/>
         </w:rPr>
-        <w:t>bitBucket</w:t>
+        <w:t>BitBucket</w:t>
       </w:r>
       <w:proofErr w:type="spellEnd"/>
       <w:r>
@@ -1110,8 +1101,24 @@
         <w:rPr>
           <w:sz w:val="24"/>
         </w:rPr>
-        <w:t xml:space="preserve"> called Stable Branch. Stable branch is what is current on production.  When a branch or ticket is ready for Production he merges all the approved features into the stable branch, resolving any merge conflicts. This branch can be pulled locally for further testing or cycle testing if need be.</w:t>
-      </w:r>
+        <w:t xml:space="preserve"> called </w:t>
+      </w:r>
+      <w:proofErr w:type="spellStart"/>
+      <w:r>
+        <w:rPr>
+          <w:sz w:val="24"/>
+        </w:rPr>
+        <w:t>CustomerQA</w:t>
+      </w:r>
+      <w:proofErr w:type="spellEnd"/>
+      <w:r>
+        <w:rPr>
+          <w:sz w:val="24"/>
+        </w:rPr>
+        <w:t>.  He can merge the feature branches that are approved for customer testing, including branch DEV1593 into the customer QA branch and pull those to the shared customer testing server.</w:t>
+      </w:r>
+      <w:bookmarkStart w:id="2" w:name="_GoBack"/>
+      <w:bookmarkEnd w:id="2"/>
     </w:p>
     <w:p>
       <w:pPr>
@@ -1124,31 +1131,53 @@
           <w:sz w:val="24"/>
         </w:rPr>
       </w:pPr>
-      <w:r>
-        <w:rPr>
-          <w:sz w:val="24"/>
-        </w:rPr>
-        <w:t xml:space="preserve">Curly pulls the updated stable branch to the </w:t>
-      </w:r>
       <w:proofErr w:type="gramStart"/>
       <w:r>
         <w:rPr>
           <w:sz w:val="24"/>
         </w:rPr>
-        <w:t>Live</w:t>
+        <w:t xml:space="preserve">Curly </w:t>
+      </w:r>
+      <w:r>
+        <w:rPr>
+          <w:sz w:val="24"/>
+        </w:rPr>
+        <w:t xml:space="preserve"> has</w:t>
       </w:r>
       <w:proofErr w:type="gramEnd"/>
       <w:r>
         <w:rPr>
           <w:sz w:val="24"/>
         </w:rPr>
-        <w:t xml:space="preserve"> server with one command.</w:t>
-      </w:r>
-      <w:r>
-        <w:rPr>
-          <w:sz w:val="24"/>
-        </w:rPr>
-        <w:t xml:space="preserve">  He can switch back to the prior commit with one command.</w:t>
+        <w:t xml:space="preserve"> a branch of code in the </w:t>
+      </w:r>
+      <w:proofErr w:type="spellStart"/>
+      <w:r>
+        <w:rPr>
+          <w:sz w:val="24"/>
+        </w:rPr>
+        <w:t>bitBucket</w:t>
+      </w:r>
+      <w:proofErr w:type="spellEnd"/>
+      <w:r>
+        <w:rPr>
+          <w:sz w:val="24"/>
+        </w:rPr>
+        <w:t xml:space="preserve"> repository for </w:t>
+      </w:r>
+      <w:proofErr w:type="spellStart"/>
+      <w:r>
+        <w:rPr>
+          <w:sz w:val="24"/>
+        </w:rPr>
+        <w:t>Insco</w:t>
+      </w:r>
+      <w:proofErr w:type="spellEnd"/>
+      <w:r>
+        <w:rPr>
+          <w:sz w:val="24"/>
+        </w:rPr>
+        <w:t xml:space="preserve"> called Stable Branch. Stable branch is what is current on production.  When a branch or ticket is ready for Production he merges all the approved features into the stable branch, resolving any merge conflicts. This branch can be pulled locally for further testing or cycle testing if need be.</w:t>
       </w:r>
     </w:p>
     <w:p>
@@ -1166,6 +1195,45 @@
         <w:rPr>
           <w:sz w:val="24"/>
         </w:rPr>
+        <w:t xml:space="preserve">Curly pulls the updated stable branch to the </w:t>
+      </w:r>
+      <w:proofErr w:type="gramStart"/>
+      <w:r>
+        <w:rPr>
+          <w:sz w:val="24"/>
+        </w:rPr>
+        <w:t>Live</w:t>
+      </w:r>
+      <w:proofErr w:type="gramEnd"/>
+      <w:r>
+        <w:rPr>
+          <w:sz w:val="24"/>
+        </w:rPr>
+        <w:t xml:space="preserve"> server with one command.</w:t>
+      </w:r>
+      <w:r>
+        <w:rPr>
+          <w:sz w:val="24"/>
+        </w:rPr>
+        <w:t xml:space="preserve">  He can switch back to the prior commit with one command.</w:t>
+      </w:r>
+    </w:p>
+    <w:p>
+      <w:pPr>
+        <w:pStyle w:val="ListParagraph"/>
+        <w:numPr>
+          <w:ilvl w:val="0"/>
+          <w:numId w:val="9"/>
+        </w:numPr>
+        <w:rPr>
+          <w:sz w:val="24"/>
+        </w:rPr>
+      </w:pPr>
+      <w:r>
+        <w:rPr>
+          <w:sz w:val="24"/>
+        </w:rPr>
+        <w:lastRenderedPageBreak/>
         <w:t xml:space="preserve">Curly removes the finished ticket Feature branches from the </w:t>
       </w:r>
       <w:proofErr w:type="spellStart"/>

</xml_diff>